<commit_message>
New kitchen test (unfinished)
</commit_message>
<xml_diff>
--- a/Game Design/Kitchen Test.docx
+++ b/Game Design/Kitchen Test.docx
@@ -45,15 +45,48 @@
       </w:r>
       <w:proofErr w:type="spellEnd"/>
       <w:r>
-        <w:t xml:space="preserve">, the first and unique recipe-blog of the Underworld. Today we are going to learn how to brew a potion so unique that no </w:t>
+        <w:t>, the first and unique recipe-blog of the Underworld. Today we are going to learn how to brew</w:t>
+      </w:r>
+      <w:r>
+        <w:t xml:space="preserve"> one of the most important potions that every worthwhile alchemist should learn</w:t>
+      </w:r>
+      <w:r>
+        <w:t>.</w:t>
+      </w:r>
+      <w:r>
+        <w:t xml:space="preserve"> Is it the elixir of eternal youth? Far from it. Maybe the </w:t>
       </w:r>
       <w:proofErr w:type="spellStart"/>
       <w:r>
-        <w:t>fauno</w:t>
+        <w:t>philosophal</w:t>
       </w:r>
       <w:proofErr w:type="spellEnd"/>
       <w:r>
-        <w:t xml:space="preserve"> or nymph will resist your charms. Remember to like, subscribe and visit our sponsors if you want us to keep creating original content.</w:t>
+        <w:t xml:space="preserve"> stone? Cold, very cold. Of course, we refer to the Potion of </w:t>
+      </w:r>
+      <w:proofErr w:type="spellStart"/>
+      <w:r>
+        <w:t>Hangoverishlessness</w:t>
+      </w:r>
+      <w:proofErr w:type="spellEnd"/>
+      <w:r>
+        <w:t>, for those nights that went far too far.</w:t>
+      </w:r>
+      <w:r>
+        <w:t xml:space="preserve"> </w:t>
+      </w:r>
+    </w:p>
+    <w:p>
+      <w:pPr>
+        <w:jc w:val="both"/>
+      </w:pPr>
+    </w:p>
+    <w:p>
+      <w:pPr>
+        <w:jc w:val="both"/>
+      </w:pPr>
+      <w:r>
+        <w:t>Remember to like, subscribe and visit our sponsors if you want us to keep creating original content.</w:t>
       </w:r>
     </w:p>
     <w:p>
@@ -66,8 +99,13 @@
         <w:jc w:val="center"/>
       </w:pPr>
       <w:r>
-        <w:t>Potion of Irresistible Flirting</w:t>
-      </w:r>
+        <w:t xml:space="preserve">Potion of </w:t>
+      </w:r>
+      <w:proofErr w:type="spellStart"/>
+      <w:r>
+        <w:t>Hangoverishlessness</w:t>
+      </w:r>
+      <w:proofErr w:type="spellEnd"/>
     </w:p>
     <w:p>
       <w:pPr>
@@ -110,20 +148,48 @@
         <w:jc w:val="both"/>
       </w:pPr>
       <w:r>
-        <w:t>If you have followed the instructions until now, congratulations! Only one ingredient is missing to get the demon or devil of your choice. But, pay attention, as a mistake will be fatal.</w:t>
-      </w:r>
-    </w:p>
-    <w:p>
-      <w:pPr>
-        <w:jc w:val="both"/>
-      </w:pPr>
-    </w:p>
-    <w:p>
-      <w:pPr>
-        <w:jc w:val="both"/>
-      </w:pPr>
-      <w:r>
-        <w:t>Check the fumes of your cauldron:</w:t>
+        <w:t xml:space="preserve">If you have followed the instructions until now, congratulations! Only one ingredient is missing </w:t>
+      </w:r>
+      <w:r>
+        <w:t>to get rid of that annoying headache</w:t>
+      </w:r>
+      <w:r>
+        <w:t>. But, pay attention, as a mistake will be fatal.</w:t>
+      </w:r>
+    </w:p>
+    <w:p>
+      <w:pPr>
+        <w:jc w:val="both"/>
+      </w:pPr>
+    </w:p>
+    <w:p>
+      <w:pPr>
+        <w:jc w:val="both"/>
+      </w:pPr>
+      <w:r>
+        <w:t>You remember what you drank? Good! Cause you will need to know it now.</w:t>
+      </w:r>
+    </w:p>
+    <w:p>
+      <w:pPr>
+        <w:jc w:val="both"/>
+      </w:pPr>
+    </w:p>
+    <w:p>
+      <w:pPr>
+        <w:jc w:val="both"/>
+      </w:pPr>
+      <w:r>
+        <w:t>Start by c</w:t>
+      </w:r>
+      <w:r>
+        <w:t>heck</w:t>
+      </w:r>
+      <w:r>
+        <w:t>ing</w:t>
+      </w:r>
+      <w:r>
+        <w:t xml:space="preserve"> the fumes of your cauldron:</w:t>
       </w:r>
     </w:p>
     <w:p>
@@ -136,8 +202,10 @@
         <w:jc w:val="both"/>
       </w:pPr>
       <w:r>
-        <w:t>Red fume will mean you need the red blood of a young virgin.</w:t>
-      </w:r>
+        <w:t>Red fume</w:t>
+      </w:r>
+      <w:bookmarkStart w:id="0" w:name="_GoBack"/>
+      <w:bookmarkEnd w:id="0"/>
     </w:p>
     <w:p>
       <w:pPr>
@@ -149,7 +217,7 @@
         <w:jc w:val="both"/>
       </w:pPr>
       <w:r>
-        <w:t>Blue fume, on the other hand, means the crystalline elixir of eternal youth.</w:t>
+        <w:t>Blue fume</w:t>
       </w:r>
     </w:p>
     <w:p>
@@ -162,15 +230,7 @@
         <w:jc w:val="both"/>
       </w:pPr>
       <w:r>
-        <w:t xml:space="preserve">Orange fume and you will add a little bit of </w:t>
-      </w:r>
-      <w:proofErr w:type="spellStart"/>
-      <w:r>
-        <w:t>philosophal</w:t>
-      </w:r>
-      <w:proofErr w:type="spellEnd"/>
-      <w:r>
-        <w:t xml:space="preserve"> stone.</w:t>
+        <w:t xml:space="preserve">Orange fume </w:t>
       </w:r>
     </w:p>
     <w:p>
@@ -183,36 +243,40 @@
         <w:jc w:val="both"/>
       </w:pPr>
       <w:r>
-        <w:t>Green fume for a nasty witch’s toenail.</w:t>
-      </w:r>
-    </w:p>
-    <w:p>
-      <w:pPr>
-        <w:jc w:val="both"/>
-      </w:pPr>
-    </w:p>
-    <w:p>
-      <w:pPr>
-        <w:jc w:val="both"/>
-      </w:pPr>
-      <w:r>
-        <w:t>Once you’ve done this you just need to wait a full moon to have your potion brewed.</w:t>
-      </w:r>
-    </w:p>
-    <w:p>
-      <w:pPr>
-        <w:jc w:val="both"/>
-      </w:pPr>
-    </w:p>
-    <w:p>
-      <w:pPr>
-        <w:jc w:val="both"/>
-      </w:pPr>
-      <w:r>
-        <w:t>Like our last lesson, don’t forget that if the cauldron is not lit you will have to consider the complementary colors in order to add the correct ingredients!</w:t>
-      </w:r>
-      <w:bookmarkStart w:id="0" w:name="_GoBack"/>
-      <w:bookmarkEnd w:id="0"/>
+        <w:t xml:space="preserve">Green fume </w:t>
+      </w:r>
+    </w:p>
+    <w:p>
+      <w:pPr>
+        <w:jc w:val="both"/>
+      </w:pPr>
+    </w:p>
+    <w:p>
+      <w:pPr>
+        <w:jc w:val="both"/>
+      </w:pPr>
+      <w:r>
+        <w:t>Now, enjoy another day of booze!</w:t>
+      </w:r>
+    </w:p>
+    <w:p>
+      <w:pPr>
+        <w:jc w:val="both"/>
+      </w:pPr>
+    </w:p>
+    <w:p>
+      <w:pPr>
+        <w:jc w:val="both"/>
+      </w:pPr>
+      <w:r>
+        <w:t>Like our last l</w:t>
+      </w:r>
+      <w:r>
+        <w:t>esson, don’t forget that if you have virgin blood that’s indeed the ingredient to use</w:t>
+      </w:r>
+      <w:r>
+        <w:t>!</w:t>
+      </w:r>
     </w:p>
     <w:sectPr>
       <w:pgSz w:w="11900" w:h="16840"/>

</xml_diff>